<commit_message>
go back my feeling
</commit_message>
<xml_diff>
--- a/Description.docx
+++ b/Description.docx
@@ -15,11 +15,6 @@
     <w:p>
       <w:r>
         <w:t>You are just a little cat.</w:t>
-      </w:r>
-    </w:p>
-    <w:p>
-      <w:r>
-        <w:t>I love you so much.</w:t>
       </w:r>
       <w:bookmarkStart w:id="0" w:name="_GoBack"/>
       <w:bookmarkEnd w:id="0"/>

</xml_diff>